<commit_message>
Add custom letter fields, table borders, and serial numbers
- Added customizable subject, message, and release order fields for all letter types
- Implemented table borders for better visibility in all templates
- Added serial number column to money release (On Hold) letters
- Removed layer visualization section from UI
- Fixed money release letter table population with flexible column matching
- Updated all 5 template types: Money Transfer, Money Release, ATM, Cheque, AEPS
</commit_message>
<xml_diff>
--- a/bank_letters/bank_layerwise_template.docx
+++ b/bank_letters/bank_layerwise_template.docx
@@ -4,7 +4,7 @@
   <w:body>
     <w:p>
       <w:pPr>
-        <w:pStyle w:val="Body"/>
+        <w:pStyle w:val="Body A"/>
         <w:shd w:val="clear" w:color="auto" w:fill="ffffff"/>
         <w:spacing w:after="0" w:line="253" w:lineRule="atLeast"/>
         <w:jc w:val="center"/>
@@ -35,7 +35,7 @@
     </w:p>
     <w:p>
       <w:pPr>
-        <w:pStyle w:val="Body"/>
+        <w:pStyle w:val="Body A"/>
         <w:shd w:val="clear" w:color="auto" w:fill="ffffff"/>
         <w:spacing w:after="0" w:line="253" w:lineRule="atLeast"/>
         <w:ind w:left="90" w:hanging="90"/>
@@ -64,23 +64,12 @@
     </w:p>
     <w:p>
       <w:pPr>
-        <w:pStyle w:val="Body"/>
+        <w:pStyle w:val="Body A"/>
         <w:shd w:val="clear" w:color="auto" w:fill="ffffff"/>
         <w:spacing w:after="0" w:line="240" w:lineRule="auto"/>
         <w:jc w:val="center"/>
         <w:rPr>
-          <w:rFonts w:ascii="Bookman Old Style" w:cs="Bookman Old Style" w:hAnsi="Bookman Old Style" w:eastAsia="Bookman Old Style"/>
-          <w:outline w:val="0"/>
-          <w:color w:val="467886"/>
-          <w:kern w:val="0"/>
-          <w:sz w:val="18"/>
-          <w:szCs w:val="18"/>
-          <w:u w:val="single" w:color="467886"/>
-          <w14:textFill>
-            <w14:solidFill>
-              <w14:srgbClr w14:val="467886"/>
-            </w14:solidFill>
-          </w14:textFill>
+          <w:rStyle w:val="Hyperlink.0"/>
         </w:rPr>
       </w:pPr>
       <w:r>
@@ -147,11 +136,12 @@
     </w:p>
     <w:p>
       <w:pPr>
-        <w:pStyle w:val="Body"/>
+        <w:pStyle w:val="Body A"/>
         <w:shd w:val="clear" w:color="auto" w:fill="ffffff"/>
         <w:spacing w:after="0" w:line="240" w:lineRule="auto"/>
         <w:jc w:val="center"/>
         <w:rPr>
+          <w:rStyle w:val="None"/>
           <w:rFonts w:ascii="Bookman Old Style" w:cs="Bookman Old Style" w:hAnsi="Bookman Old Style" w:eastAsia="Bookman Old Style"/>
           <w:outline w:val="0"/>
           <w:color w:val="222222"/>
@@ -159,7 +149,6 @@
           <w:sz w:val="18"/>
           <w:szCs w:val="18"/>
           <w:u w:color="222222"/>
-          <w:lang w:val="en-US"/>
           <w14:textFill>
             <w14:solidFill>
               <w14:srgbClr w14:val="222222"/>
@@ -170,11 +159,12 @@
     </w:p>
     <w:p>
       <w:pPr>
-        <w:pStyle w:val="Body"/>
+        <w:pStyle w:val="Body A"/>
         <w:shd w:val="clear" w:color="auto" w:fill="ffffff"/>
         <w:spacing w:after="0" w:line="240" w:lineRule="auto"/>
         <w:jc w:val="center"/>
         <w:rPr>
+          <w:rStyle w:val="None"/>
           <w:rFonts w:ascii="Bookman Old Style" w:cs="Bookman Old Style" w:hAnsi="Bookman Old Style" w:eastAsia="Bookman Old Style"/>
           <w:b w:val="1"/>
           <w:bCs w:val="1"/>
@@ -188,6 +178,7 @@
       </w:pPr>
       <w:r>
         <w:rPr>
+          <w:rStyle w:val="None"/>
           <w:rFonts w:ascii="Bookman Old Style" w:hAnsi="Bookman Old Style"/>
           <w:b w:val="1"/>
           <w:bCs w:val="1"/>
@@ -205,38 +196,39 @@
     </w:p>
     <w:p>
       <w:pPr>
-        <w:pStyle w:val="Body"/>
+        <w:pStyle w:val="Body A"/>
         <w:spacing w:after="0" w:line="240" w:lineRule="auto"/>
         <w:jc w:val="both"/>
         <w:rPr>
+          <w:rStyle w:val="None"/>
           <w:rFonts w:ascii="Bookman Old Style" w:cs="Bookman Old Style" w:hAnsi="Bookman Old Style" w:eastAsia="Bookman Old Style"/>
           <w:kern w:val="0"/>
           <w:sz w:val="18"/>
           <w:szCs w:val="18"/>
-          <w:lang w:val="en-US"/>
-        </w:rPr>
-      </w:pPr>
-    </w:p>
-    <w:p>
-      <w:pPr>
-        <w:pStyle w:val="Body"/>
+        </w:rPr>
+      </w:pPr>
+    </w:p>
+    <w:p>
+      <w:pPr>
+        <w:pStyle w:val="Body A"/>
         <w:spacing w:after="0" w:line="240" w:lineRule="auto"/>
         <w:jc w:val="both"/>
         <w:rPr>
+          <w:rStyle w:val="None"/>
           <w:rFonts w:ascii="Bookman Old Style" w:cs="Bookman Old Style" w:hAnsi="Bookman Old Style" w:eastAsia="Bookman Old Style"/>
           <w:kern w:val="0"/>
           <w:sz w:val="18"/>
           <w:szCs w:val="18"/>
-          <w:lang w:val="en-US"/>
-        </w:rPr>
-      </w:pPr>
-    </w:p>
-    <w:p>
-      <w:pPr>
-        <w:pStyle w:val="Body"/>
+        </w:rPr>
+      </w:pPr>
+    </w:p>
+    <w:p>
+      <w:pPr>
+        <w:pStyle w:val="Body A"/>
         <w:spacing w:after="0" w:line="240" w:lineRule="auto"/>
         <w:jc w:val="both"/>
         <w:rPr>
+          <w:rStyle w:val="None"/>
           <w:rFonts w:ascii="Bookman Old Style" w:cs="Bookman Old Style" w:hAnsi="Bookman Old Style" w:eastAsia="Bookman Old Style"/>
           <w:kern w:val="0"/>
           <w:sz w:val="18"/>
@@ -245,6 +237,7 @@
       </w:pPr>
       <w:r>
         <w:rPr>
+          <w:rStyle w:val="None"/>
           <w:rFonts w:ascii="Bookman Old Style" w:hAnsi="Bookman Old Style"/>
           <w:kern w:val="0"/>
           <w:sz w:val="18"/>
@@ -257,11 +250,12 @@
     </w:p>
     <w:p>
       <w:pPr>
-        <w:pStyle w:val="Body"/>
+        <w:pStyle w:val="Body A"/>
         <w:spacing w:after="0" w:line="240" w:lineRule="auto"/>
         <w:ind w:left="720" w:firstLine="0"/>
         <w:jc w:val="both"/>
         <w:rPr>
+          <w:rStyle w:val="None"/>
           <w:rFonts w:ascii="Bookman Old Style" w:cs="Bookman Old Style" w:hAnsi="Bookman Old Style" w:eastAsia="Bookman Old Style"/>
           <w:kern w:val="0"/>
           <w:sz w:val="18"/>
@@ -270,6 +264,7 @@
       </w:pPr>
       <w:r>
         <w:rPr>
+          <w:rStyle w:val="None"/>
           <w:rFonts w:ascii="Bookman Old Style" w:hAnsi="Bookman Old Style"/>
           <w:kern w:val="0"/>
           <w:sz w:val="18"/>
@@ -282,11 +277,12 @@
     </w:p>
     <w:p>
       <w:pPr>
-        <w:pStyle w:val="Body"/>
+        <w:pStyle w:val="Body A"/>
         <w:shd w:val="clear" w:color="auto" w:fill="ffffff"/>
         <w:spacing w:after="0" w:line="240" w:lineRule="auto"/>
         <w:ind w:firstLine="720"/>
         <w:rPr>
+          <w:rStyle w:val="None"/>
           <w:rFonts w:ascii="Bookman Old Style" w:cs="Bookman Old Style" w:hAnsi="Bookman Old Style" w:eastAsia="Bookman Old Style"/>
           <w:kern w:val="0"/>
           <w:sz w:val="18"/>
@@ -295,6 +291,7 @@
       </w:pPr>
       <w:r>
         <w:rPr>
+          <w:rStyle w:val="None"/>
           <w:rFonts w:ascii="Bookman Old Style" w:hAnsi="Bookman Old Style"/>
           <w:kern w:val="0"/>
           <w:sz w:val="18"/>
@@ -307,11 +304,12 @@
     </w:p>
     <w:p>
       <w:pPr>
-        <w:pStyle w:val="Body"/>
+        <w:pStyle w:val="Body A"/>
         <w:shd w:val="clear" w:color="auto" w:fill="ffffff"/>
         <w:spacing w:after="0" w:line="240" w:lineRule="auto"/>
         <w:ind w:left="990" w:hanging="270"/>
         <w:rPr>
+          <w:rStyle w:val="None"/>
           <w:rFonts w:ascii="Bookman Old Style" w:cs="Bookman Old Style" w:hAnsi="Bookman Old Style" w:eastAsia="Bookman Old Style"/>
           <w:kern w:val="0"/>
           <w:sz w:val="18"/>
@@ -320,6 +318,7 @@
       </w:pPr>
       <w:r>
         <w:rPr>
+          <w:rStyle w:val="None"/>
           <w:rFonts w:ascii="Bookman Old Style" w:hAnsi="Bookman Old Style"/>
           <w:kern w:val="0"/>
           <w:sz w:val="18"/>
@@ -332,10 +331,11 @@
     </w:p>
     <w:p>
       <w:pPr>
-        <w:pStyle w:val="Body"/>
+        <w:pStyle w:val="Body A"/>
         <w:spacing w:before="240" w:after="0" w:line="240" w:lineRule="auto"/>
         <w:jc w:val="both"/>
         <w:rPr>
+          <w:rStyle w:val="None"/>
           <w:rFonts w:ascii="Bookman Old Style" w:cs="Bookman Old Style" w:hAnsi="Bookman Old Style" w:eastAsia="Bookman Old Style"/>
           <w:b w:val="1"/>
           <w:bCs w:val="1"/>
@@ -346,6 +346,7 @@
       </w:pPr>
       <w:r>
         <w:rPr>
+          <w:rStyle w:val="None"/>
           <w:rFonts w:ascii="Bookman Old Style" w:hAnsi="Bookman Old Style"/>
           <w:b w:val="1"/>
           <w:bCs w:val="1"/>
@@ -355,50 +356,30 @@
           <w:rtl w:val="0"/>
           <w:lang w:val="en-US"/>
         </w:rPr>
-        <w:t xml:space="preserve">Subject: - Notice to Freeze &amp; provide details of bank accounts in the </w:t>
-      </w:r>
-      <w:r>
-        <w:rPr>
-          <w:rFonts w:ascii="Bookman Old Style" w:hAnsi="Bookman Old Style"/>
-          <w:b w:val="1"/>
-          <w:bCs w:val="1"/>
-          <w:outline w:val="0"/>
-          <w:color w:val="000000"/>
-          <w:sz w:val="18"/>
-          <w:szCs w:val="18"/>
-          <w:u w:color="000000"/>
-          <w:shd w:val="clear" w:color="auto" w:fill="ffffff"/>
-          <w:rtl w:val="0"/>
-          <w:lang w:val="en-US"/>
-          <w14:textFill>
-            <w14:solidFill>
-              <w14:srgbClr w14:val="000000"/>
-            </w14:solidFill>
-          </w14:textFill>
-        </w:rPr>
-        <w:t>case FIR no. 201/25, U/s 318(4)/319(2)/61(2)/3(5), Dated 08/07/25, PS Special Cell (L2)</w:t>
-      </w:r>
-    </w:p>
-    <w:p>
-      <w:pPr>
-        <w:pStyle w:val="Body"/>
+        <w:t>Subject: - {{SUBJECT}}</w:t>
+      </w:r>
+    </w:p>
+    <w:p>
+      <w:pPr>
+        <w:pStyle w:val="Body A"/>
         <w:spacing w:after="0" w:line="240" w:lineRule="auto"/>
         <w:jc w:val="both"/>
         <w:rPr>
+          <w:rStyle w:val="None"/>
           <w:rFonts w:ascii="Bookman Old Style" w:cs="Bookman Old Style" w:hAnsi="Bookman Old Style" w:eastAsia="Bookman Old Style"/>
           <w:kern w:val="0"/>
           <w:sz w:val="18"/>
           <w:szCs w:val="18"/>
-          <w:lang w:val="en-US"/>
-        </w:rPr>
-      </w:pPr>
-    </w:p>
-    <w:p>
-      <w:pPr>
-        <w:pStyle w:val="Body"/>
+        </w:rPr>
+      </w:pPr>
+    </w:p>
+    <w:p>
+      <w:pPr>
+        <w:pStyle w:val="Body A"/>
         <w:spacing w:after="0" w:line="240" w:lineRule="auto"/>
         <w:jc w:val="both"/>
         <w:rPr>
+          <w:rStyle w:val="None"/>
           <w:rFonts w:ascii="Bookman Old Style" w:cs="Bookman Old Style" w:hAnsi="Bookman Old Style" w:eastAsia="Bookman Old Style"/>
           <w:kern w:val="0"/>
           <w:sz w:val="18"/>
@@ -407,6 +388,7 @@
       </w:pPr>
       <w:r>
         <w:rPr>
+          <w:rStyle w:val="None"/>
           <w:rFonts w:ascii="Bookman Old Style" w:hAnsi="Bookman Old Style"/>
           <w:kern w:val="0"/>
           <w:sz w:val="18"/>
@@ -419,107 +401,11 @@
     </w:p>
     <w:p>
       <w:pPr>
-        <w:pStyle w:val="Body"/>
+        <w:pStyle w:val="Body A"/>
         <w:spacing w:after="0"/>
         <w:jc w:val="both"/>
         <w:rPr>
-          <w:rFonts w:ascii="Bookman Old Style" w:cs="Bookman Old Style" w:hAnsi="Bookman Old Style" w:eastAsia="Bookman Old Style"/>
-          <w:kern w:val="0"/>
-          <w:sz w:val="18"/>
-          <w:szCs w:val="18"/>
-        </w:rPr>
-      </w:pPr>
-      <w:r>
-        <w:rPr>
-          <w:rFonts w:ascii="Bookman Old Style" w:cs="Bookman Old Style" w:hAnsi="Bookman Old Style" w:eastAsia="Bookman Old Style"/>
-          <w:kern w:val="0"/>
-          <w:sz w:val="18"/>
-          <w:szCs w:val="18"/>
-          <w:rtl w:val="0"/>
-          <w:lang w:val="en-US"/>
-        </w:rPr>
-        <w:tab/>
-        <w:t xml:space="preserve">   It is submitted that a complaint from Sh. Akhilesh Dutt has been received at IFSO/Special Cell office regarding cheating on pretext of investment through WhatsApp group </w:t>
-      </w:r>
-      <w:r>
-        <w:rPr>
-          <w:rFonts w:ascii="Bookman Old Style" w:hAnsi="Bookman Old Style" w:hint="default"/>
-          <w:b w:val="1"/>
-          <w:bCs w:val="1"/>
-          <w:kern w:val="0"/>
-          <w:sz w:val="18"/>
-          <w:szCs w:val="18"/>
-          <w:rtl w:val="0"/>
-          <w:lang w:val="en-US"/>
-        </w:rPr>
-        <w:t>“</w:t>
-      </w:r>
-      <w:r>
-        <w:rPr>
-          <w:rFonts w:ascii="Bookman Old Style" w:hAnsi="Bookman Old Style"/>
-          <w:b w:val="1"/>
-          <w:bCs w:val="1"/>
-          <w:kern w:val="0"/>
-          <w:sz w:val="18"/>
-          <w:szCs w:val="18"/>
-          <w:rtl w:val="0"/>
-          <w:lang w:val="en-US"/>
-        </w:rPr>
-        <w:t>TATA CAPITAL MONEYFY</w:t>
-      </w:r>
-      <w:r>
-        <w:rPr>
-          <w:rFonts w:ascii="Bookman Old Style" w:hAnsi="Bookman Old Style" w:hint="default"/>
-          <w:b w:val="1"/>
-          <w:bCs w:val="1"/>
-          <w:kern w:val="0"/>
-          <w:sz w:val="18"/>
-          <w:szCs w:val="18"/>
-          <w:rtl w:val="0"/>
-          <w:lang w:val="en-US"/>
-        </w:rPr>
-        <w:t>”</w:t>
-      </w:r>
-      <w:r>
-        <w:rPr>
-          <w:rFonts w:ascii="Bookman Old Style" w:hAnsi="Bookman Old Style"/>
-          <w:kern w:val="0"/>
-          <w:sz w:val="18"/>
-          <w:szCs w:val="18"/>
-          <w:rtl w:val="0"/>
-          <w:lang w:val="en-US"/>
-        </w:rPr>
-        <w:t>. It was alleged that they were added in what</w:t>
-      </w:r>
-      <w:r>
-        <w:rPr>
-          <w:rFonts w:ascii="Bookman Old Style" w:hAnsi="Bookman Old Style" w:hint="default"/>
-          <w:kern w:val="0"/>
-          <w:sz w:val="18"/>
-          <w:szCs w:val="18"/>
-          <w:rtl w:val="0"/>
-          <w:lang w:val="en-US"/>
-        </w:rPr>
-        <w:t>’</w:t>
-      </w:r>
-      <w:r>
-        <w:rPr>
-          <w:rFonts w:ascii="Bookman Old Style" w:hAnsi="Bookman Old Style"/>
-          <w:kern w:val="0"/>
-          <w:sz w:val="18"/>
-          <w:szCs w:val="18"/>
-          <w:rtl w:val="0"/>
-          <w:lang w:val="en-US"/>
-        </w:rPr>
-        <w:t xml:space="preserve">s app group. The complainants were induced to invest in multiple companies through their respective bank accounts amounting to Rs.77,30,040/- </w:t>
-      </w:r>
-    </w:p>
-    <w:p>
-      <w:pPr>
-        <w:pStyle w:val="Body"/>
-        <w:spacing w:after="0"/>
-        <w:jc w:val="both"/>
-        <w:rPr>
+          <w:rStyle w:val="None"/>
           <w:rFonts w:ascii="Bookman Old Style" w:cs="Bookman Old Style" w:hAnsi="Bookman Old Style" w:eastAsia="Bookman Old Style"/>
           <w:b w:val="1"/>
           <w:bCs w:val="1"/>
@@ -530,45 +416,24 @@
       </w:pPr>
       <w:r>
         <w:rPr>
-          <w:rFonts w:ascii="Bookman Old Style" w:hAnsi="Bookman Old Style"/>
-          <w:kern w:val="0"/>
-          <w:sz w:val="18"/>
-          <w:szCs w:val="18"/>
-          <w:rtl w:val="0"/>
-          <w:lang w:val="en-US"/>
-        </w:rPr>
-        <w:t xml:space="preserve">               During the course of investigation, it revealed that the complainant transferred the amount in below mentioned accounts.</w:t>
-      </w:r>
-      <w:r>
-        <w:rPr>
-          <w:rFonts w:ascii="Bookman Old Style" w:hAnsi="Bookman Old Style"/>
-          <w:b w:val="1"/>
-          <w:bCs w:val="1"/>
-          <w:kern w:val="0"/>
-          <w:sz w:val="18"/>
-          <w:szCs w:val="18"/>
-          <w:rtl w:val="0"/>
-          <w:lang w:val="en-US"/>
-        </w:rPr>
-        <w:t xml:space="preserve">  </w:t>
-      </w:r>
-      <w:r>
-        <w:rPr>
+          <w:rStyle w:val="None"/>
           <w:rFonts w:ascii="Bookman Old Style" w:cs="Bookman Old Style" w:hAnsi="Bookman Old Style" w:eastAsia="Bookman Old Style"/>
           <w:kern w:val="0"/>
           <w:sz w:val="18"/>
           <w:szCs w:val="18"/>
-          <w:lang w:val="en-US"/>
+          <w:rtl w:val="0"/>
         </w:rPr>
         <w:tab/>
-      </w:r>
-    </w:p>
-    <w:p>
-      <w:pPr>
-        <w:pStyle w:val="Body"/>
+        <w:t xml:space="preserve">  {{MESSAGE}}</w:t>
+      </w:r>
+    </w:p>
+    <w:p>
+      <w:pPr>
+        <w:pStyle w:val="Body A"/>
         <w:spacing w:after="0"/>
         <w:jc w:val="both"/>
         <w:rPr>
+          <w:rStyle w:val="None"/>
           <w:rFonts w:ascii="Bookman Old Style" w:cs="Bookman Old Style" w:hAnsi="Bookman Old Style" w:eastAsia="Bookman Old Style"/>
           <w:b w:val="1"/>
           <w:bCs w:val="1"/>
@@ -579,6 +444,7 @@
       </w:pPr>
       <w:r>
         <w:rPr>
+          <w:rStyle w:val="None"/>
           <w:rFonts w:ascii="Bookman Old Style" w:hAnsi="Bookman Old Style"/>
           <w:b w:val="1"/>
           <w:bCs w:val="1"/>
@@ -595,7 +461,7 @@
       <w:tblPr>
         <w:tblW w:w="9240" w:type="dxa"/>
         <w:jc w:val="left"/>
-        <w:tblInd w:w="108" w:type="dxa"/>
+        <w:tblInd w:w="216" w:type="dxa"/>
         <w:tblBorders>
           <w:top w:val="single" w:color="ffffff" w:sz="8" w:space="0" w:shadow="0" w:frame="0"/>
           <w:left w:val="single" w:color="ffffff" w:sz="8" w:space="0" w:shadow="0" w:frame="0"/>
@@ -617,7 +483,7 @@
           <w:shd w:val="clear" w:color="auto" w:fill="cad1d7"/>
         </w:tblPrEx>
         <w:trPr>
-          <w:trHeight w:val="410" w:hRule="atLeast"/>
+          <w:trHeight w:val="420" w:hRule="atLeast"/>
         </w:trPr>
         <w:tc>
           <w:tcPr>
@@ -639,11 +505,12 @@
           </w:tcPr>
           <w:p>
             <w:pPr>
-              <w:pStyle w:val="Body"/>
+              <w:pStyle w:val="Body A"/>
               <w:spacing w:after="0" w:line="240" w:lineRule="auto"/>
             </w:pPr>
             <w:r>
               <w:rPr>
+                <w:rStyle w:val="None"/>
                 <w:rFonts w:ascii="Bookman Old Style" w:hAnsi="Bookman Old Style"/>
                 <w:b w:val="1"/>
                 <w:bCs w:val="1"/>
@@ -678,11 +545,12 @@
           </w:tcPr>
           <w:p>
             <w:pPr>
-              <w:pStyle w:val="Body"/>
+              <w:pStyle w:val="Body A"/>
               <w:spacing w:after="0" w:line="240" w:lineRule="auto"/>
             </w:pPr>
             <w:r>
               <w:rPr>
+                <w:rStyle w:val="None"/>
                 <w:rFonts w:ascii="Bookman Old Style" w:hAnsi="Bookman Old Style"/>
                 <w:b w:val="1"/>
                 <w:bCs w:val="1"/>
@@ -717,11 +585,12 @@
           </w:tcPr>
           <w:p>
             <w:pPr>
-              <w:pStyle w:val="Body"/>
+              <w:pStyle w:val="Body A"/>
               <w:spacing w:after="0" w:line="240" w:lineRule="auto"/>
             </w:pPr>
             <w:r>
               <w:rPr>
+                <w:rStyle w:val="None"/>
                 <w:rFonts w:ascii="Bookman Old Style" w:hAnsi="Bookman Old Style"/>
                 <w:b w:val="1"/>
                 <w:bCs w:val="1"/>
@@ -734,17 +603,6 @@
               </w:rPr>
               <w:t>IFSC Code</w:t>
             </w:r>
-            <w:r>
-              <w:rPr>
-                <w:rFonts w:ascii="Bookman Old Style" w:cs="Bookman Old Style" w:hAnsi="Bookman Old Style" w:eastAsia="Bookman Old Style"/>
-                <w:b w:val="1"/>
-                <w:bCs w:val="1"/>
-                <w:kern w:val="0"/>
-                <w:sz w:val="18"/>
-                <w:szCs w:val="18"/>
-                <w:shd w:val="nil" w:color="auto" w:fill="auto"/>
-              </w:rPr>
-            </w:r>
           </w:p>
         </w:tc>
       </w:tr>
@@ -753,7 +611,7 @@
           <w:shd w:val="clear" w:color="auto" w:fill="cad1d7"/>
         </w:tblPrEx>
         <w:trPr>
-          <w:trHeight w:val="210" w:hRule="atLeast"/>
+          <w:trHeight w:val="300" w:hRule="atLeast"/>
         </w:trPr>
         <w:tc>
           <w:tcPr>
@@ -795,14 +653,14 @@
           </w:tcPr>
           <w:p>
             <w:pPr>
-              <w:pStyle w:val="Body"/>
+              <w:pStyle w:val="Body A"/>
               <w:spacing w:after="200"/>
               <w:jc w:val="both"/>
             </w:pPr>
             <w:r>
               <w:rPr>
+                <w:rStyle w:val="None"/>
                 <w:rFonts w:ascii="Bookman Old Style" w:hAnsi="Bookman Old Style"/>
-                <w:kern w:val="2"/>
                 <w:sz w:val="18"/>
                 <w:szCs w:val="18"/>
                 <w:shd w:val="nil" w:color="auto" w:fill="auto"/>
@@ -833,14 +691,14 @@
           </w:tcPr>
           <w:p>
             <w:pPr>
-              <w:pStyle w:val="Body"/>
+              <w:pStyle w:val="Body A"/>
               <w:spacing w:after="200"/>
               <w:jc w:val="both"/>
             </w:pPr>
             <w:r>
               <w:rPr>
+                <w:rStyle w:val="None"/>
                 <w:rFonts w:ascii="Bookman Old Style" w:hAnsi="Bookman Old Style"/>
-                <w:kern w:val="2"/>
                 <w:sz w:val="18"/>
                 <w:szCs w:val="18"/>
                 <w:shd w:val="nil" w:color="auto" w:fill="auto"/>
@@ -857,7 +715,7 @@
           <w:shd w:val="clear" w:color="auto" w:fill="cad1d7"/>
         </w:tblPrEx>
         <w:trPr>
-          <w:trHeight w:val="210" w:hRule="atLeast"/>
+          <w:trHeight w:val="300" w:hRule="atLeast"/>
         </w:trPr>
         <w:tc>
           <w:tcPr>
@@ -899,12 +757,13 @@
           </w:tcPr>
           <w:p>
             <w:pPr>
-              <w:pStyle w:val="Body"/>
+              <w:pStyle w:val="Body A"/>
               <w:spacing w:after="200"/>
               <w:jc w:val="both"/>
             </w:pPr>
             <w:r>
               <w:rPr>
+                <w:rStyle w:val="None"/>
                 <w:rFonts w:ascii="Bookman Old Style" w:hAnsi="Bookman Old Style"/>
                 <w:sz w:val="18"/>
                 <w:szCs w:val="18"/>
@@ -936,12 +795,13 @@
           </w:tcPr>
           <w:p>
             <w:pPr>
-              <w:pStyle w:val="Body"/>
+              <w:pStyle w:val="Body A"/>
               <w:spacing w:after="200"/>
               <w:jc w:val="both"/>
             </w:pPr>
             <w:r>
               <w:rPr>
+                <w:rStyle w:val="None"/>
                 <w:rFonts w:ascii="Bookman Old Style" w:hAnsi="Bookman Old Style"/>
                 <w:sz w:val="18"/>
                 <w:szCs w:val="18"/>
@@ -959,7 +819,7 @@
           <w:shd w:val="clear" w:color="auto" w:fill="cad1d7"/>
         </w:tblPrEx>
         <w:trPr>
-          <w:trHeight w:val="210" w:hRule="atLeast"/>
+          <w:trHeight w:val="300" w:hRule="atLeast"/>
         </w:trPr>
         <w:tc>
           <w:tcPr>
@@ -1001,12 +861,13 @@
           </w:tcPr>
           <w:p>
             <w:pPr>
-              <w:pStyle w:val="Body"/>
+              <w:pStyle w:val="Body A"/>
               <w:spacing w:after="200"/>
               <w:jc w:val="both"/>
             </w:pPr>
             <w:r>
               <w:rPr>
+                <w:rStyle w:val="None"/>
                 <w:rFonts w:ascii="Bookman Old Style" w:hAnsi="Bookman Old Style"/>
                 <w:sz w:val="18"/>
                 <w:szCs w:val="18"/>
@@ -1038,12 +899,13 @@
           </w:tcPr>
           <w:p>
             <w:pPr>
-              <w:pStyle w:val="Body"/>
+              <w:pStyle w:val="Body A"/>
               <w:spacing w:after="200"/>
               <w:jc w:val="both"/>
             </w:pPr>
             <w:r>
               <w:rPr>
+                <w:rStyle w:val="None"/>
                 <w:rFonts w:ascii="Bookman Old Style" w:hAnsi="Bookman Old Style"/>
                 <w:sz w:val="18"/>
                 <w:szCs w:val="18"/>
@@ -1061,7 +923,7 @@
           <w:shd w:val="clear" w:color="auto" w:fill="cad1d7"/>
         </w:tblPrEx>
         <w:trPr>
-          <w:trHeight w:val="210" w:hRule="atLeast"/>
+          <w:trHeight w:val="300" w:hRule="atLeast"/>
         </w:trPr>
         <w:tc>
           <w:tcPr>
@@ -1103,12 +965,13 @@
           </w:tcPr>
           <w:p>
             <w:pPr>
-              <w:pStyle w:val="Body"/>
+              <w:pStyle w:val="Body A"/>
               <w:spacing w:after="200"/>
               <w:jc w:val="both"/>
             </w:pPr>
             <w:r>
               <w:rPr>
+                <w:rStyle w:val="None"/>
                 <w:rFonts w:ascii="Bookman Old Style" w:hAnsi="Bookman Old Style"/>
                 <w:sz w:val="18"/>
                 <w:szCs w:val="18"/>
@@ -1140,12 +1003,13 @@
           </w:tcPr>
           <w:p>
             <w:pPr>
-              <w:pStyle w:val="Body"/>
+              <w:pStyle w:val="Body A"/>
               <w:spacing w:after="200"/>
               <w:jc w:val="both"/>
             </w:pPr>
             <w:r>
               <w:rPr>
+                <w:rStyle w:val="None"/>
                 <w:rFonts w:ascii="Bookman Old Style" w:hAnsi="Bookman Old Style"/>
                 <w:sz w:val="18"/>
                 <w:szCs w:val="18"/>
@@ -1161,11 +1025,29 @@
     </w:tbl>
     <w:p>
       <w:pPr>
-        <w:pStyle w:val="Body"/>
+        <w:pStyle w:val="Body A"/>
+        <w:widowControl w:val="0"/>
+        <w:spacing w:after="0" w:line="240" w:lineRule="auto"/>
+        <w:ind w:left="108" w:hanging="108"/>
+        <w:rPr>
+          <w:rStyle w:val="None"/>
+          <w:rFonts w:ascii="Bookman Old Style" w:cs="Bookman Old Style" w:hAnsi="Bookman Old Style" w:eastAsia="Bookman Old Style"/>
+          <w:b w:val="1"/>
+          <w:bCs w:val="1"/>
+          <w:kern w:val="0"/>
+          <w:sz w:val="18"/>
+          <w:szCs w:val="18"/>
+        </w:rPr>
+      </w:pPr>
+    </w:p>
+    <w:p>
+      <w:pPr>
+        <w:pStyle w:val="Body A"/>
         <w:widowControl w:val="0"/>
         <w:spacing w:after="0" w:line="240" w:lineRule="auto"/>
         <w:jc w:val="both"/>
         <w:rPr>
+          <w:rStyle w:val="None"/>
           <w:rFonts w:ascii="Bookman Old Style" w:cs="Bookman Old Style" w:hAnsi="Bookman Old Style" w:eastAsia="Bookman Old Style"/>
           <w:b w:val="1"/>
           <w:bCs w:val="1"/>
@@ -1177,29 +1059,31 @@
     </w:p>
     <w:p>
       <w:pPr>
-        <w:pStyle w:val="Body"/>
+        <w:pStyle w:val="Body A"/>
         <w:spacing w:after="0"/>
         <w:jc w:val="both"/>
         <w:rPr>
+          <w:rStyle w:val="None"/>
           <w:rFonts w:ascii="Bookman Old Style" w:cs="Bookman Old Style" w:hAnsi="Bookman Old Style" w:eastAsia="Bookman Old Style"/>
           <w:kern w:val="0"/>
           <w:sz w:val="18"/>
           <w:szCs w:val="18"/>
-          <w:lang w:val="en-US"/>
-        </w:rPr>
-      </w:pPr>
-    </w:p>
-    <w:p>
-      <w:pPr>
-        <w:pStyle w:val="Body"/>
+        </w:rPr>
+      </w:pPr>
+    </w:p>
+    <w:p>
+      <w:pPr>
+        <w:pStyle w:val="Body A"/>
         <w:ind w:firstLine="720"/>
         <w:jc w:val="both"/>
         <w:rPr>
-          <w:kern w:val="0"/>
-        </w:rPr>
-      </w:pPr>
-      <w:r>
-        <w:rPr>
+          <w:rStyle w:val="None"/>
+          <w:kern w:val="0"/>
+        </w:rPr>
+      </w:pPr>
+      <w:r>
+        <w:rPr>
+          <w:rStyle w:val="None"/>
           <w:rFonts w:ascii="Bookman Old Style" w:hAnsi="Bookman Old Style"/>
           <w:b w:val="1"/>
           <w:bCs w:val="1"/>
@@ -1214,7 +1098,7 @@
     </w:p>
     <w:p>
       <w:pPr>
-        <w:pStyle w:val="Body"/>
+        <w:pStyle w:val="Body A"/>
         <w:numPr>
           <w:ilvl w:val="0"/>
           <w:numId w:val="2"/>
@@ -1232,6 +1116,7 @@
       </w:pPr>
       <w:r>
         <w:rPr>
+          <w:rStyle w:val="None"/>
           <w:rFonts w:ascii="Bookman Old Style" w:hAnsi="Bookman Old Style"/>
           <w:kern w:val="0"/>
           <w:sz w:val="18"/>
@@ -1244,7 +1129,7 @@
     </w:p>
     <w:p>
       <w:pPr>
-        <w:pStyle w:val="Body"/>
+        <w:pStyle w:val="Body A"/>
         <w:numPr>
           <w:ilvl w:val="0"/>
           <w:numId w:val="2"/>
@@ -1262,6 +1147,7 @@
       </w:pPr>
       <w:r>
         <w:rPr>
+          <w:rStyle w:val="None"/>
           <w:rFonts w:ascii="Bookman Old Style" w:hAnsi="Bookman Old Style"/>
           <w:kern w:val="0"/>
           <w:sz w:val="18"/>
@@ -1274,7 +1160,7 @@
     </w:p>
     <w:p>
       <w:pPr>
-        <w:pStyle w:val="Body"/>
+        <w:pStyle w:val="Body A"/>
         <w:numPr>
           <w:ilvl w:val="0"/>
           <w:numId w:val="2"/>
@@ -1292,6 +1178,7 @@
       </w:pPr>
       <w:r>
         <w:rPr>
+          <w:rStyle w:val="None"/>
           <w:rFonts w:ascii="Bookman Old Style" w:hAnsi="Bookman Old Style"/>
           <w:kern w:val="0"/>
           <w:sz w:val="18"/>
@@ -1304,7 +1191,7 @@
     </w:p>
     <w:p>
       <w:pPr>
-        <w:pStyle w:val="Body"/>
+        <w:pStyle w:val="Body A"/>
         <w:numPr>
           <w:ilvl w:val="0"/>
           <w:numId w:val="2"/>
@@ -1322,6 +1209,7 @@
       </w:pPr>
       <w:r>
         <w:rPr>
+          <w:rStyle w:val="None"/>
           <w:rFonts w:ascii="Bookman Old Style" w:hAnsi="Bookman Old Style"/>
           <w:kern w:val="0"/>
           <w:sz w:val="18"/>
@@ -1334,7 +1222,7 @@
     </w:p>
     <w:p>
       <w:pPr>
-        <w:pStyle w:val="Body"/>
+        <w:pStyle w:val="Body A"/>
         <w:numPr>
           <w:ilvl w:val="0"/>
           <w:numId w:val="2"/>
@@ -1352,6 +1240,7 @@
       </w:pPr>
       <w:r>
         <w:rPr>
+          <w:rStyle w:val="None"/>
           <w:rFonts w:ascii="Bookman Old Style" w:hAnsi="Bookman Old Style"/>
           <w:kern w:val="0"/>
           <w:sz w:val="18"/>
@@ -1364,7 +1253,7 @@
     </w:p>
     <w:p>
       <w:pPr>
-        <w:pStyle w:val="Body"/>
+        <w:pStyle w:val="Body A"/>
         <w:numPr>
           <w:ilvl w:val="0"/>
           <w:numId w:val="2"/>
@@ -1382,6 +1271,38 @@
       </w:pPr>
       <w:r>
         <w:rPr>
+          <w:rStyle w:val="None"/>
+          <w:rFonts w:ascii="Bookman Old Style" w:hAnsi="Bookman Old Style"/>
+          <w:kern w:val="0"/>
+          <w:sz w:val="18"/>
+          <w:szCs w:val="18"/>
+          <w:rtl w:val="0"/>
+          <w:lang w:val="en-US"/>
+        </w:rPr>
+        <w:t>Certificate under Section 63(4), Bharatiya Sakshya Adhiniyam in respect of all electronic/digital records, if provided.</w:t>
+      </w:r>
+    </w:p>
+    <w:p>
+      <w:pPr>
+        <w:pStyle w:val="Body A"/>
+        <w:numPr>
+          <w:ilvl w:val="0"/>
+          <w:numId w:val="2"/>
+        </w:numPr>
+        <w:bidi w:val="0"/>
+        <w:ind w:right="0"/>
+        <w:jc w:val="both"/>
+        <w:rPr>
+          <w:rFonts w:ascii="Bookman Old Style" w:hAnsi="Bookman Old Style"/>
+          <w:sz w:val="18"/>
+          <w:szCs w:val="18"/>
+          <w:rtl w:val="0"/>
+          <w:lang w:val="en-US"/>
+        </w:rPr>
+      </w:pPr>
+      <w:r>
+        <w:rPr>
+          <w:rStyle w:val="None"/>
           <w:rFonts w:ascii="Bookman Old Style" w:hAnsi="Bookman Old Style"/>
           <w:kern w:val="0"/>
           <w:sz w:val="18"/>
@@ -1394,25 +1315,26 @@
     </w:p>
     <w:p>
       <w:pPr>
-        <w:pStyle w:val="Body"/>
+        <w:pStyle w:val="Body A"/>
         <w:spacing w:after="0"/>
         <w:ind w:left="720" w:firstLine="0"/>
         <w:jc w:val="both"/>
         <w:rPr>
+          <w:rStyle w:val="None"/>
           <w:rFonts w:ascii="Bookman Old Style" w:cs="Bookman Old Style" w:hAnsi="Bookman Old Style" w:eastAsia="Bookman Old Style"/>
           <w:kern w:val="0"/>
           <w:sz w:val="18"/>
           <w:szCs w:val="18"/>
-          <w:lang w:val="en-US"/>
-        </w:rPr>
-      </w:pPr>
-    </w:p>
-    <w:p>
-      <w:pPr>
-        <w:pStyle w:val="Body"/>
+        </w:rPr>
+      </w:pPr>
+    </w:p>
+    <w:p>
+      <w:pPr>
+        <w:pStyle w:val="Body A"/>
         <w:spacing w:after="0"/>
         <w:jc w:val="both"/>
         <w:rPr>
+          <w:rStyle w:val="None"/>
           <w:rFonts w:ascii="Bookman Old Style" w:cs="Bookman Old Style" w:hAnsi="Bookman Old Style" w:eastAsia="Bookman Old Style"/>
           <w:kern w:val="0"/>
           <w:sz w:val="18"/>
@@ -1421,6 +1343,7 @@
       </w:pPr>
       <w:r>
         <w:rPr>
+          <w:rStyle w:val="None"/>
           <w:rFonts w:ascii="Bookman Old Style" w:hAnsi="Bookman Old Style"/>
           <w:kern w:val="0"/>
           <w:sz w:val="18"/>
@@ -1433,28 +1356,29 @@
     </w:p>
     <w:p>
       <w:pPr>
-        <w:pStyle w:val="Body"/>
+        <w:pStyle w:val="Body A"/>
         <w:spacing w:after="0"/>
         <w:ind w:left="720" w:firstLine="0"/>
         <w:jc w:val="center"/>
         <w:rPr>
+          <w:rStyle w:val="None"/>
           <w:rFonts w:ascii="Bookman Old Style" w:cs="Bookman Old Style" w:hAnsi="Bookman Old Style" w:eastAsia="Bookman Old Style"/>
           <w:b w:val="1"/>
           <w:bCs w:val="1"/>
           <w:kern w:val="0"/>
           <w:sz w:val="18"/>
           <w:szCs w:val="18"/>
-          <w:lang w:val="en-US"/>
-        </w:rPr>
-      </w:pPr>
-    </w:p>
-    <w:p>
-      <w:pPr>
-        <w:pStyle w:val="Body"/>
+        </w:rPr>
+      </w:pPr>
+    </w:p>
+    <w:p>
+      <w:pPr>
+        <w:pStyle w:val="Body A"/>
         <w:spacing w:after="0"/>
         <w:ind w:left="720" w:firstLine="0"/>
         <w:jc w:val="center"/>
         <w:rPr>
+          <w:rStyle w:val="None"/>
           <w:rFonts w:ascii="Bookman Old Style" w:cs="Bookman Old Style" w:hAnsi="Bookman Old Style" w:eastAsia="Bookman Old Style"/>
           <w:b w:val="1"/>
           <w:bCs w:val="1"/>
@@ -1465,6 +1389,7 @@
       </w:pPr>
       <w:r>
         <w:rPr>
+          <w:rStyle w:val="None"/>
           <w:rFonts w:ascii="Bookman Old Style" w:hAnsi="Bookman Old Style"/>
           <w:b w:val="1"/>
           <w:bCs w:val="1"/>
@@ -1478,6 +1403,7 @@
       </w:r>
       <w:r>
         <w:rPr>
+          <w:rStyle w:val="None"/>
           <w:rFonts w:ascii="Bookman Old Style" w:hAnsi="Bookman Old Style" w:hint="default"/>
           <w:b w:val="1"/>
           <w:bCs w:val="1"/>
@@ -1491,6 +1417,7 @@
       </w:r>
       <w:r>
         <w:rPr>
+          <w:rStyle w:val="None"/>
           <w:rFonts w:ascii="Bookman Old Style" w:hAnsi="Bookman Old Style"/>
           <w:b w:val="1"/>
           <w:bCs w:val="1"/>
@@ -1504,6 +1431,7 @@
       </w:r>
       <w:r>
         <w:rPr>
+          <w:rStyle w:val="None"/>
           <w:rFonts w:ascii="Bookman Old Style" w:hAnsi="Bookman Old Style" w:hint="default"/>
           <w:b w:val="1"/>
           <w:bCs w:val="1"/>
@@ -1517,6 +1445,7 @@
       </w:r>
       <w:r>
         <w:rPr>
+          <w:rStyle w:val="None"/>
           <w:rFonts w:ascii="Bookman Old Style" w:hAnsi="Bookman Old Style"/>
           <w:b w:val="1"/>
           <w:bCs w:val="1"/>
@@ -1531,45 +1460,46 @@
     </w:p>
     <w:p>
       <w:pPr>
-        <w:pStyle w:val="Body"/>
+        <w:pStyle w:val="Body A"/>
         <w:spacing w:after="0"/>
         <w:ind w:left="720" w:firstLine="0"/>
         <w:jc w:val="center"/>
         <w:rPr>
+          <w:rStyle w:val="None"/>
           <w:rFonts w:ascii="Bookman Old Style" w:cs="Bookman Old Style" w:hAnsi="Bookman Old Style" w:eastAsia="Bookman Old Style"/>
           <w:b w:val="1"/>
           <w:bCs w:val="1"/>
           <w:kern w:val="0"/>
           <w:sz w:val="18"/>
           <w:szCs w:val="18"/>
-          <w:lang w:val="en-US"/>
-        </w:rPr>
-      </w:pPr>
-    </w:p>
-    <w:p>
-      <w:pPr>
-        <w:pStyle w:val="Body"/>
+        </w:rPr>
+      </w:pPr>
+    </w:p>
+    <w:p>
+      <w:pPr>
+        <w:pStyle w:val="Body A"/>
         <w:spacing w:after="0"/>
         <w:ind w:left="5760" w:firstLine="720"/>
         <w:jc w:val="center"/>
         <w:rPr>
+          <w:rStyle w:val="None"/>
           <w:rFonts w:ascii="Bookman Old Style" w:cs="Bookman Old Style" w:hAnsi="Bookman Old Style" w:eastAsia="Bookman Old Style"/>
           <w:b w:val="1"/>
           <w:bCs w:val="1"/>
           <w:kern w:val="0"/>
           <w:sz w:val="18"/>
           <w:szCs w:val="18"/>
-          <w:lang w:val="en-US"/>
-        </w:rPr>
-      </w:pPr>
-    </w:p>
-    <w:p>
-      <w:pPr>
-        <w:pStyle w:val="Body"/>
+        </w:rPr>
+      </w:pPr>
+    </w:p>
+    <w:p>
+      <w:pPr>
+        <w:pStyle w:val="Body A"/>
         <w:spacing w:after="0"/>
         <w:ind w:left="720" w:firstLine="0"/>
         <w:jc w:val="right"/>
         <w:rPr>
+          <w:rStyle w:val="None"/>
           <w:rFonts w:ascii="Bookman Old Style" w:cs="Bookman Old Style" w:hAnsi="Bookman Old Style" w:eastAsia="Bookman Old Style"/>
           <w:kern w:val="0"/>
           <w:sz w:val="18"/>
@@ -1578,6 +1508,7 @@
       </w:pPr>
       <w:r>
         <w:rPr>
+          <w:rStyle w:val="None"/>
           <w:rFonts w:ascii="Bookman Old Style" w:hAnsi="Bookman Old Style"/>
           <w:kern w:val="0"/>
           <w:sz w:val="18"/>
@@ -1590,11 +1521,12 @@
     </w:p>
     <w:p>
       <w:pPr>
-        <w:pStyle w:val="Body"/>
+        <w:pStyle w:val="Body A"/>
         <w:spacing w:after="0"/>
         <w:ind w:left="720" w:firstLine="0"/>
         <w:jc w:val="right"/>
         <w:rPr>
+          <w:rStyle w:val="None"/>
           <w:rFonts w:ascii="Bookman Old Style" w:cs="Bookman Old Style" w:hAnsi="Bookman Old Style" w:eastAsia="Bookman Old Style"/>
           <w:kern w:val="0"/>
           <w:sz w:val="18"/>
@@ -1603,6 +1535,7 @@
       </w:pPr>
       <w:r>
         <w:rPr>
+          <w:rStyle w:val="None"/>
           <w:rFonts w:ascii="Bookman Old Style" w:hAnsi="Bookman Old Style"/>
           <w:kern w:val="0"/>
           <w:sz w:val="18"/>
@@ -1615,11 +1548,12 @@
     </w:p>
     <w:p>
       <w:pPr>
-        <w:pStyle w:val="Body"/>
+        <w:pStyle w:val="Body A"/>
         <w:spacing w:after="0"/>
         <w:ind w:left="720" w:firstLine="0"/>
         <w:jc w:val="right"/>
         <w:rPr>
+          <w:rStyle w:val="None"/>
           <w:rFonts w:ascii="Bookman Old Style" w:cs="Bookman Old Style" w:hAnsi="Bookman Old Style" w:eastAsia="Bookman Old Style"/>
           <w:kern w:val="0"/>
           <w:sz w:val="18"/>
@@ -1628,6 +1562,7 @@
       </w:pPr>
       <w:r>
         <w:rPr>
+          <w:rStyle w:val="None"/>
           <w:rFonts w:ascii="Bookman Old Style" w:hAnsi="Bookman Old Style"/>
           <w:kern w:val="0"/>
           <w:sz w:val="18"/>
@@ -1640,11 +1575,12 @@
     </w:p>
     <w:p>
       <w:pPr>
-        <w:pStyle w:val="Body"/>
+        <w:pStyle w:val="Body A"/>
         <w:spacing w:after="0"/>
         <w:ind w:left="720" w:firstLine="0"/>
         <w:jc w:val="right"/>
         <w:rPr>
+          <w:rStyle w:val="None"/>
           <w:rFonts w:ascii="Bookman Old Style" w:cs="Bookman Old Style" w:hAnsi="Bookman Old Style" w:eastAsia="Bookman Old Style"/>
           <w:kern w:val="0"/>
           <w:sz w:val="18"/>
@@ -1653,6 +1589,7 @@
       </w:pPr>
       <w:r>
         <w:rPr>
+          <w:rStyle w:val="None"/>
           <w:rFonts w:ascii="Bookman Old Style" w:hAnsi="Bookman Old Style"/>
           <w:kern w:val="0"/>
           <w:sz w:val="18"/>
@@ -1665,13 +1602,14 @@
     </w:p>
     <w:p>
       <w:pPr>
-        <w:pStyle w:val="Body"/>
+        <w:pStyle w:val="Body A"/>
         <w:spacing w:after="0"/>
         <w:ind w:left="720" w:firstLine="0"/>
         <w:jc w:val="right"/>
       </w:pPr>
       <w:r>
         <w:rPr>
+          <w:rStyle w:val="None"/>
           <w:rFonts w:ascii="Bookman Old Style" w:hAnsi="Bookman Old Style"/>
           <w:kern w:val="0"/>
           <w:sz w:val="18"/>
@@ -1680,13 +1618,6 @@
           <w:lang w:val="en-US"/>
         </w:rPr>
         <w:t xml:space="preserve">Vikram.singh1983@delhipolice.gov.in </w:t>
-      </w:r>
-      <w:r>
-        <w:rPr>
-          <w:rFonts w:ascii="Bookman Old Style" w:cs="Bookman Old Style" w:hAnsi="Bookman Old Style" w:eastAsia="Bookman Old Style"/>
-          <w:sz w:val="18"/>
-          <w:szCs w:val="18"/>
-        </w:rPr>
       </w:r>
     </w:p>
     <w:sectPr>
@@ -2169,9 +2100,9 @@
       </w14:textFill>
     </w:rPr>
   </w:style>
-  <w:style w:type="paragraph" w:styleId="Body">
-    <w:name w:val="Body"/>
-    <w:next w:val="Body"/>
+  <w:style w:type="paragraph" w:styleId="Body A">
+    <w:name w:val="Body A"/>
+    <w:next w:val="Body A"/>
     <w:pPr>
       <w:keepNext w:val="0"/>
       <w:keepLines w:val="0"/>
@@ -2206,8 +2137,9 @@
       <w:shd w:val="nil" w:color="auto" w:fill="auto"/>
       <w:vertAlign w:val="baseline"/>
       <w:lang w:val="en-US"/>
-      <w14:textOutline>
+      <w14:textOutline w14:w="12700" w14:cap="flat">
         <w14:noFill/>
+        <w14:miter w14:lim="400000"/>
       </w14:textOutline>
       <w14:textFill>
         <w14:solidFill>
@@ -2216,29 +2148,26 @@
       </w14:textFill>
     </w:rPr>
   </w:style>
-  <w:style w:type="character" w:styleId="Link">
-    <w:name w:val="Link"/>
+  <w:style w:type="character" w:styleId="None">
+    <w:name w:val="None"/>
+  </w:style>
+  <w:style w:type="character" w:styleId="Hyperlink.0">
+    <w:name w:val="Hyperlink.0"/>
+    <w:basedOn w:val="None"/>
+    <w:next w:val="Hyperlink.0"/>
     <w:rPr>
+      <w:rFonts w:ascii="Bookman Old Style" w:cs="Bookman Old Style" w:hAnsi="Bookman Old Style" w:eastAsia="Bookman Old Style"/>
       <w:outline w:val="0"/>
       <w:color w:val="467886"/>
+      <w:kern w:val="0"/>
+      <w:sz w:val="18"/>
+      <w:szCs w:val="18"/>
       <w:u w:val="single" w:color="467886"/>
       <w14:textFill>
         <w14:solidFill>
           <w14:srgbClr w14:val="467886"/>
         </w14:solidFill>
       </w14:textFill>
-    </w:rPr>
-  </w:style>
-  <w:style w:type="character" w:styleId="Hyperlink.0">
-    <w:name w:val="Hyperlink.0"/>
-    <w:basedOn w:val="Link"/>
-    <w:next w:val="Hyperlink.0"/>
-    <w:rPr>
-      <w:rFonts w:ascii="Bookman Old Style" w:cs="Bookman Old Style" w:hAnsi="Bookman Old Style" w:eastAsia="Bookman Old Style"/>
-      <w:kern w:val="0"/>
-      <w:sz w:val="18"/>
-      <w:szCs w:val="18"/>
-      <w:lang w:val="en-US"/>
     </w:rPr>
   </w:style>
   <w:style w:type="numbering" w:styleId="Imported Style 2">
@@ -2445,17 +2374,17 @@
         <a:solidFill>
           <a:srgbClr val="FFFFFF"/>
         </a:solidFill>
-        <a:ln w="19050" cap="flat">
+        <a:ln w="25400" cap="flat">
           <a:solidFill>
             <a:schemeClr val="accent1"/>
           </a:solidFill>
           <a:prstDash val="solid"/>
-          <a:miter lim="800000"/>
+          <a:round/>
         </a:ln>
         <a:effectLst/>
         <a:sp3d/>
       </a:spPr>
-      <a:bodyPr rot="0" spcFirstLastPara="1" vertOverflow="overflow" horzOverflow="overflow" vert="horz" wrap="square" lIns="45719" tIns="45719" rIns="45719" bIns="45719" numCol="1" spcCol="38100" rtlCol="0" anchor="ctr" upright="0">
+      <a:bodyPr rot="0" spcFirstLastPara="1" vertOverflow="overflow" horzOverflow="overflow" vert="horz" wrap="square" lIns="45718" tIns="45718" rIns="45718" bIns="45718" numCol="1" spcCol="38100" rtlCol="0" anchor="ctr" upright="0">
         <a:spAutoFit/>
       </a:bodyPr>
       <a:lstStyle>
@@ -2483,10 +2412,10 @@
             </a:solidFill>
             <a:effectLst/>
             <a:uFillTx/>
-            <a:latin typeface="Aptos"/>
-            <a:ea typeface="Aptos"/>
-            <a:cs typeface="Aptos"/>
-            <a:sym typeface="Aptos"/>
+            <a:latin typeface="+mn-lt"/>
+            <a:ea typeface="+mn-ea"/>
+            <a:cs typeface="+mn-cs"/>
+            <a:sym typeface="Helvetica Neue"/>
           </a:defRPr>
         </a:defPPr>
         <a:lvl1pPr marL="0" marR="0" indent="0" algn="l" defTabSz="914400" rtl="0" fontAlgn="auto" latinLnBrk="1" hangingPunct="0">
@@ -2734,12 +2663,12 @@
     <a:lnDef>
       <a:spPr>
         <a:noFill/>
-        <a:ln w="19050" cap="flat">
+        <a:ln w="25400" cap="flat">
           <a:solidFill>
             <a:schemeClr val="accent1"/>
           </a:solidFill>
           <a:prstDash val="solid"/>
-          <a:miter lim="800000"/>
+          <a:round/>
         </a:ln>
         <a:effectLst/>
         <a:sp3d/>
@@ -3026,7 +2955,7 @@
         <a:effectLst/>
         <a:sp3d/>
       </a:spPr>
-      <a:bodyPr rot="0" spcFirstLastPara="1" vertOverflow="overflow" horzOverflow="overflow" vert="horz" wrap="square" lIns="45719" tIns="45719" rIns="45719" bIns="45719" numCol="1" spcCol="38100" rtlCol="0" anchor="t" upright="0">
+      <a:bodyPr rot="0" spcFirstLastPara="1" vertOverflow="overflow" horzOverflow="overflow" vert="horz" wrap="square" lIns="45718" tIns="45718" rIns="45718" bIns="45718" numCol="1" spcCol="38100" rtlCol="0" anchor="t" upright="0">
         <a:spAutoFit/>
       </a:bodyPr>
       <a:lstStyle>
@@ -3054,10 +2983,10 @@
             </a:solidFill>
             <a:effectLst/>
             <a:uFillTx/>
-            <a:latin typeface="Aptos"/>
-            <a:ea typeface="Aptos"/>
-            <a:cs typeface="Aptos"/>
-            <a:sym typeface="Aptos"/>
+            <a:latin typeface="+mn-lt"/>
+            <a:ea typeface="+mn-ea"/>
+            <a:cs typeface="+mn-cs"/>
+            <a:sym typeface="Helvetica Neue"/>
           </a:defRPr>
         </a:defPPr>
         <a:lvl1pPr marL="0" marR="0" indent="0" algn="l" defTabSz="914400" rtl="0" fontAlgn="auto" latinLnBrk="1" hangingPunct="0">

</xml_diff>